<commit_message>
modified column definitions and tablename
</commit_message>
<xml_diff>
--- a/README.docx
+++ b/README.docx
@@ -1,6 +1,6 @@
 
 <file path=word/document.xml><?xml version="1.0" encoding="utf-8"?>
-<w:document xmlns:wpc="http://schemas.microsoft.com/office/word/2010/wordprocessingCanvas" xmlns:cx="http://schemas.microsoft.com/office/drawing/2014/chartex" xmlns:cx1="http://schemas.microsoft.com/office/drawing/2015/9/8/chartex" xmlns:cx2="http://schemas.microsoft.com/office/drawing/2015/10/21/chartex" xmlns:cx3="http://schemas.microsoft.com/office/drawing/2016/5/9/chartex" xmlns:cx4="http://schemas.microsoft.com/office/drawing/2016/5/10/chartex" xmlns:cx5="http://schemas.microsoft.com/office/drawing/2016/5/11/chartex" xmlns:cx6="http://schemas.microsoft.com/office/drawing/2016/5/12/chartex" xmlns:cx7="http://schemas.microsoft.com/office/drawing/2016/5/13/chartex" xmlns:cx8="http://schemas.microsoft.com/office/drawing/2016/5/14/chartex" xmlns:mc="http://schemas.openxmlformats.org/markup-compatibility/2006" xmlns:aink="http://schemas.microsoft.com/office/drawing/2016/ink" xmlns:am3d="http://schemas.microsoft.com/office/drawing/2017/model3d" xmlns:o="urn:schemas-microsoft-com:office:office" xmlns:r="http://schemas.openxmlformats.org/officeDocument/2006/relationships" xmlns:m="http://schemas.openxmlformats.org/officeDocument/2006/math" xmlns:v="urn:schemas-microsoft-com:vml" xmlns:wp14="http://schemas.microsoft.com/office/word/2010/wordprocessingDrawing" xmlns:wp="http://schemas.openxmlformats.org/drawingml/2006/wordprocessingDrawing" xmlns:w10="urn:schemas-microsoft-com:office:word" xmlns:w="http://schemas.openxmlformats.org/wordprocessingml/2006/main" xmlns:w14="http://schemas.microsoft.com/office/word/2010/wordml" xmlns:w15="http://schemas.microsoft.com/office/word/2012/wordml" xmlns:w16cex="http://schemas.microsoft.com/office/word/2018/wordml/cex" xmlns:w16cid="http://schemas.microsoft.com/office/word/2016/wordml/cid" xmlns:w16="http://schemas.microsoft.com/office/word/2018/wordml" xmlns:w16sdtdh="http://schemas.microsoft.com/office/word/2020/wordml/sdtdatahash" xmlns:w16se="http://schemas.microsoft.com/office/word/2015/wordml/symex" xmlns:wpg="http://schemas.microsoft.com/office/word/2010/wordprocessingGroup" xmlns:wpi="http://schemas.microsoft.com/office/word/2010/wordprocessingInk" xmlns:wne="http://schemas.microsoft.com/office/word/2006/wordml" xmlns:wps="http://schemas.microsoft.com/office/word/2010/wordprocessingShape" mc:Ignorable="w14 w15 w16se w16cid w16 w16cex w16sdtdh wp14">
+<w:document xmlns:wpc="http://schemas.microsoft.com/office/word/2010/wordprocessingCanvas" xmlns:cx="http://schemas.microsoft.com/office/drawing/2014/chartex" xmlns:cx1="http://schemas.microsoft.com/office/drawing/2015/9/8/chartex" xmlns:cx2="http://schemas.microsoft.com/office/drawing/2015/10/21/chartex" xmlns:cx3="http://schemas.microsoft.com/office/drawing/2016/5/9/chartex" xmlns:cx4="http://schemas.microsoft.com/office/drawing/2016/5/10/chartex" xmlns:cx5="http://schemas.microsoft.com/office/drawing/2016/5/11/chartex" xmlns:cx6="http://schemas.microsoft.com/office/drawing/2016/5/12/chartex" xmlns:cx7="http://schemas.microsoft.com/office/drawing/2016/5/13/chartex" xmlns:cx8="http://schemas.microsoft.com/office/drawing/2016/5/14/chartex" xmlns:mc="http://schemas.openxmlformats.org/markup-compatibility/2006" xmlns:aink="http://schemas.microsoft.com/office/drawing/2016/ink" xmlns:am3d="http://schemas.microsoft.com/office/drawing/2017/model3d" xmlns:o="urn:schemas-microsoft-com:office:office" xmlns:oel="http://schemas.microsoft.com/office/2019/extlst" xmlns:r="http://schemas.openxmlformats.org/officeDocument/2006/relationships" xmlns:m="http://schemas.openxmlformats.org/officeDocument/2006/math" xmlns:v="urn:schemas-microsoft-com:vml" xmlns:wp14="http://schemas.microsoft.com/office/word/2010/wordprocessingDrawing" xmlns:wp="http://schemas.openxmlformats.org/drawingml/2006/wordprocessingDrawing" xmlns:w10="urn:schemas-microsoft-com:office:word" xmlns:w="http://schemas.openxmlformats.org/wordprocessingml/2006/main" xmlns:w14="http://schemas.microsoft.com/office/word/2010/wordml" xmlns:w15="http://schemas.microsoft.com/office/word/2012/wordml" xmlns:w16cex="http://schemas.microsoft.com/office/word/2018/wordml/cex" xmlns:w16cid="http://schemas.microsoft.com/office/word/2016/wordml/cid" xmlns:w16="http://schemas.microsoft.com/office/word/2018/wordml" xmlns:w16sdtdh="http://schemas.microsoft.com/office/word/2020/wordml/sdtdatahash" xmlns:w16se="http://schemas.microsoft.com/office/word/2015/wordml/symex" xmlns:wpg="http://schemas.microsoft.com/office/word/2010/wordprocessingGroup" xmlns:wpi="http://schemas.microsoft.com/office/word/2010/wordprocessingInk" xmlns:wne="http://schemas.microsoft.com/office/word/2006/wordml" xmlns:wps="http://schemas.microsoft.com/office/word/2010/wordprocessingShape" mc:Ignorable="w14 w15 w16se w16cid w16 w16cex w16sdtdh wp14">
   <w:body>
     <w:sdt>
       <w:sdtPr>
@@ -3699,23 +3699,7 @@
                                         <w:sz w:val="26"/>
                                         <w:szCs w:val="26"/>
                                       </w:rPr>
-                                      <w:t xml:space="preserve">Luis </w:t>
-                                    </w:r>
-                                    <w:r>
-                                      <w:rPr>
-                                        <w:color w:val="4472C4" w:themeColor="accent1"/>
-                                        <w:sz w:val="26"/>
-                                        <w:szCs w:val="26"/>
-                                      </w:rPr>
-                                      <w:t xml:space="preserve">David </w:t>
-                                    </w:r>
-                                    <w:r>
-                                      <w:rPr>
-                                        <w:color w:val="4472C4" w:themeColor="accent1"/>
-                                        <w:sz w:val="26"/>
-                                        <w:szCs w:val="26"/>
-                                      </w:rPr>
-                                      <w:t>Davila</w:t>
+                                      <w:t>Luis Davila</w:t>
                                     </w:r>
                                   </w:sdtContent>
                                 </w:sdt>
@@ -3834,23 +3818,7 @@
                                   <w:sz w:val="26"/>
                                   <w:szCs w:val="26"/>
                                 </w:rPr>
-                                <w:t xml:space="preserve">Luis </w:t>
-                              </w:r>
-                              <w:r>
-                                <w:rPr>
-                                  <w:color w:val="4472C4" w:themeColor="accent1"/>
-                                  <w:sz w:val="26"/>
-                                  <w:szCs w:val="26"/>
-                                </w:rPr>
-                                <w:t xml:space="preserve">David </w:t>
-                              </w:r>
-                              <w:r>
-                                <w:rPr>
-                                  <w:color w:val="4472C4" w:themeColor="accent1"/>
-                                  <w:sz w:val="26"/>
-                                  <w:szCs w:val="26"/>
-                                </w:rPr>
-                                <w:t>Davila</w:t>
+                                <w:t>Luis Davila</w:t>
                               </w:r>
                             </w:sdtContent>
                           </w:sdt>
@@ -4889,21 +4857,7 @@
                 <w:rStyle w:val="Hyperlink"/>
                 <w:noProof/>
               </w:rPr>
-              <w:t>Start (.</w:t>
-            </w:r>
-            <w:r>
-              <w:rPr>
-                <w:rStyle w:val="Hyperlink"/>
-                <w:noProof/>
-              </w:rPr>
-              <w:t>m</w:t>
-            </w:r>
-            <w:r>
-              <w:rPr>
-                <w:rStyle w:val="Hyperlink"/>
-                <w:noProof/>
-              </w:rPr>
-              <w:t>lapp file)</w:t>
+              <w:t>Start (.mlapp file)</w:t>
             </w:r>
             <w:r>
               <w:rPr>
@@ -6663,21 +6617,7 @@
                 <w:rStyle w:val="Hyperlink"/>
                 <w:noProof/>
               </w:rPr>
-              <w:t>Creating Ra</w:t>
-            </w:r>
-            <w:r>
-              <w:rPr>
-                <w:rStyle w:val="Hyperlink"/>
-                <w:noProof/>
-              </w:rPr>
-              <w:t>t</w:t>
-            </w:r>
-            <w:r>
-              <w:rPr>
-                <w:rStyle w:val="Hyperlink"/>
-                <w:noProof/>
-              </w:rPr>
-              <w:t xml:space="preserve"> Table (createRatDatabase.m)</w:t>
+              <w:t>Creating Rat Table (createRatDatabase.m)</w:t>
             </w:r>
             <w:r>
               <w:rPr>
@@ -17665,15 +17605,7 @@
         <w:t xml:space="preserve">It is important to create the live_table because this is where everything will be uploaded and sorted. This table allows </w:t>
       </w:r>
       <w:r>
-        <w:t xml:space="preserve">our project to </w:t>
-      </w:r>
-      <w:proofErr w:type="gramStart"/>
-      <w:r>
-        <w:t>quickly and efficiently access our data</w:t>
-      </w:r>
-      <w:proofErr w:type="gramEnd"/>
-      <w:r>
-        <w:t>.</w:t>
+        <w:t>our project to quickly and efficiently access our data.</w:t>
       </w:r>
     </w:p>
     <w:p>
@@ -19147,13 +19079,8 @@
       <w:r>
         <w:t xml:space="preserve"> they can be changed in this file. PostgreSQL syntax should be studied </w:t>
       </w:r>
-      <w:proofErr w:type="gramStart"/>
-      <w:r>
-        <w:t>in order to</w:t>
-      </w:r>
-      <w:proofErr w:type="gramEnd"/>
-      <w:r>
-        <w:t xml:space="preserve"> make well thought out changes.</w:t>
+      <w:r>
+        <w:t>in order to make well thought out changes.</w:t>
       </w:r>
     </w:p>
     <w:p>
@@ -19639,15 +19566,7 @@
         </w:numPr>
       </w:pPr>
       <w:r>
-        <w:t xml:space="preserve">With the changes to backupProtocal.bat made, save the </w:t>
-      </w:r>
-      <w:proofErr w:type="gramStart"/>
-      <w:r>
-        <w:t>file</w:t>
-      </w:r>
-      <w:proofErr w:type="gramEnd"/>
-      <w:r>
-        <w:t xml:space="preserve"> and relocate it to your desktop.</w:t>
+        <w:t>With the changes to backupProtocal.bat made, save the file and relocate it to your desktop.</w:t>
       </w:r>
     </w:p>
     <w:p>
@@ -20645,24 +20564,18 @@
         <w:t xml:space="preserve"> the excel documents in the Nodulus file specified by the user in “SelectNodulusFileButtonPushed”</w:t>
       </w:r>
       <w:r>
-        <w:t xml:space="preserve">. </w:t>
-      </w:r>
+        <w:t xml:space="preserve">. Specifically it looks for all the items in the “InfoWeWant.xlsx” document also contained within </w:t>
+      </w:r>
+      <w:r>
+        <w:t>the “App Deployment” folder, and returns their [</w:t>
+      </w:r>
+      <w:proofErr w:type="spellStart"/>
       <w:proofErr w:type="gramStart"/>
       <w:r>
-        <w:t>Specifically</w:t>
-      </w:r>
+        <w:t>row,column</w:t>
+      </w:r>
+      <w:proofErr w:type="spellEnd"/>
       <w:proofErr w:type="gramEnd"/>
-      <w:r>
-        <w:t xml:space="preserve"> it looks for all the items in the “InfoWeWant.xlsx” document also contained within </w:t>
-      </w:r>
-      <w:r>
-        <w:t>the “App Deployment” folder, and returns their [</w:t>
-      </w:r>
-      <w:proofErr w:type="spellStart"/>
-      <w:r>
-        <w:t>row,column</w:t>
-      </w:r>
-      <w:proofErr w:type="spellEnd"/>
       <w:r>
         <w:t>] position in an array that other functions can then access to get information out of.</w:t>
       </w:r>
@@ -22016,7 +21929,7 @@
 </file>
 
 <file path=word/endnotes.xml><?xml version="1.0" encoding="utf-8"?>
-<w:endnotes xmlns:wpc="http://schemas.microsoft.com/office/word/2010/wordprocessingCanvas" xmlns:cx="http://schemas.microsoft.com/office/drawing/2014/chartex" xmlns:cx1="http://schemas.microsoft.com/office/drawing/2015/9/8/chartex" xmlns:cx2="http://schemas.microsoft.com/office/drawing/2015/10/21/chartex" xmlns:cx3="http://schemas.microsoft.com/office/drawing/2016/5/9/chartex" xmlns:cx4="http://schemas.microsoft.com/office/drawing/2016/5/10/chartex" xmlns:cx5="http://schemas.microsoft.com/office/drawing/2016/5/11/chartex" xmlns:cx6="http://schemas.microsoft.com/office/drawing/2016/5/12/chartex" xmlns:cx7="http://schemas.microsoft.com/office/drawing/2016/5/13/chartex" xmlns:cx8="http://schemas.microsoft.com/office/drawing/2016/5/14/chartex" xmlns:mc="http://schemas.openxmlformats.org/markup-compatibility/2006" xmlns:aink="http://schemas.microsoft.com/office/drawing/2016/ink" xmlns:am3d="http://schemas.microsoft.com/office/drawing/2017/model3d" xmlns:o="urn:schemas-microsoft-com:office:office" xmlns:r="http://schemas.openxmlformats.org/officeDocument/2006/relationships" xmlns:m="http://schemas.openxmlformats.org/officeDocument/2006/math" xmlns:v="urn:schemas-microsoft-com:vml" xmlns:wp14="http://schemas.microsoft.com/office/word/2010/wordprocessingDrawing" xmlns:wp="http://schemas.openxmlformats.org/drawingml/2006/wordprocessingDrawing" xmlns:w10="urn:schemas-microsoft-com:office:word" xmlns:w="http://schemas.openxmlformats.org/wordprocessingml/2006/main" xmlns:w14="http://schemas.microsoft.com/office/word/2010/wordml" xmlns:w15="http://schemas.microsoft.com/office/word/2012/wordml" xmlns:w16cex="http://schemas.microsoft.com/office/word/2018/wordml/cex" xmlns:w16cid="http://schemas.microsoft.com/office/word/2016/wordml/cid" xmlns:w16="http://schemas.microsoft.com/office/word/2018/wordml" xmlns:w16sdtdh="http://schemas.microsoft.com/office/word/2020/wordml/sdtdatahash" xmlns:w16se="http://schemas.microsoft.com/office/word/2015/wordml/symex" xmlns:wpg="http://schemas.microsoft.com/office/word/2010/wordprocessingGroup" xmlns:wpi="http://schemas.microsoft.com/office/word/2010/wordprocessingInk" xmlns:wne="http://schemas.microsoft.com/office/word/2006/wordml" xmlns:wps="http://schemas.microsoft.com/office/word/2010/wordprocessingShape" mc:Ignorable="w14 w15 w16se w16cid w16 w16cex w16sdtdh wp14">
+<w:endnotes xmlns:wpc="http://schemas.microsoft.com/office/word/2010/wordprocessingCanvas" xmlns:cx="http://schemas.microsoft.com/office/drawing/2014/chartex" xmlns:cx1="http://schemas.microsoft.com/office/drawing/2015/9/8/chartex" xmlns:cx2="http://schemas.microsoft.com/office/drawing/2015/10/21/chartex" xmlns:cx3="http://schemas.microsoft.com/office/drawing/2016/5/9/chartex" xmlns:cx4="http://schemas.microsoft.com/office/drawing/2016/5/10/chartex" xmlns:cx5="http://schemas.microsoft.com/office/drawing/2016/5/11/chartex" xmlns:cx6="http://schemas.microsoft.com/office/drawing/2016/5/12/chartex" xmlns:cx7="http://schemas.microsoft.com/office/drawing/2016/5/13/chartex" xmlns:cx8="http://schemas.microsoft.com/office/drawing/2016/5/14/chartex" xmlns:mc="http://schemas.openxmlformats.org/markup-compatibility/2006" xmlns:aink="http://schemas.microsoft.com/office/drawing/2016/ink" xmlns:am3d="http://schemas.microsoft.com/office/drawing/2017/model3d" xmlns:o="urn:schemas-microsoft-com:office:office" xmlns:oel="http://schemas.microsoft.com/office/2019/extlst" xmlns:r="http://schemas.openxmlformats.org/officeDocument/2006/relationships" xmlns:m="http://schemas.openxmlformats.org/officeDocument/2006/math" xmlns:v="urn:schemas-microsoft-com:vml" xmlns:wp14="http://schemas.microsoft.com/office/word/2010/wordprocessingDrawing" xmlns:wp="http://schemas.openxmlformats.org/drawingml/2006/wordprocessingDrawing" xmlns:w10="urn:schemas-microsoft-com:office:word" xmlns:w="http://schemas.openxmlformats.org/wordprocessingml/2006/main" xmlns:w14="http://schemas.microsoft.com/office/word/2010/wordml" xmlns:w15="http://schemas.microsoft.com/office/word/2012/wordml" xmlns:w16cex="http://schemas.microsoft.com/office/word/2018/wordml/cex" xmlns:w16cid="http://schemas.microsoft.com/office/word/2016/wordml/cid" xmlns:w16="http://schemas.microsoft.com/office/word/2018/wordml" xmlns:w16sdtdh="http://schemas.microsoft.com/office/word/2020/wordml/sdtdatahash" xmlns:w16se="http://schemas.microsoft.com/office/word/2015/wordml/symex" xmlns:wpg="http://schemas.microsoft.com/office/word/2010/wordprocessingGroup" xmlns:wpi="http://schemas.microsoft.com/office/word/2010/wordprocessingInk" xmlns:wne="http://schemas.microsoft.com/office/word/2006/wordml" xmlns:wps="http://schemas.microsoft.com/office/word/2010/wordprocessingShape" mc:Ignorable="w14 w15 w16se w16cid w16 w16cex w16sdtdh wp14">
   <w:endnote w:type="separator" w:id="-1">
     <w:p>
       <w:pPr>
@@ -22041,7 +21954,7 @@
 </file>
 
 <file path=word/footnotes.xml><?xml version="1.0" encoding="utf-8"?>
-<w:footnotes xmlns:wpc="http://schemas.microsoft.com/office/word/2010/wordprocessingCanvas" xmlns:cx="http://schemas.microsoft.com/office/drawing/2014/chartex" xmlns:cx1="http://schemas.microsoft.com/office/drawing/2015/9/8/chartex" xmlns:cx2="http://schemas.microsoft.com/office/drawing/2015/10/21/chartex" xmlns:cx3="http://schemas.microsoft.com/office/drawing/2016/5/9/chartex" xmlns:cx4="http://schemas.microsoft.com/office/drawing/2016/5/10/chartex" xmlns:cx5="http://schemas.microsoft.com/office/drawing/2016/5/11/chartex" xmlns:cx6="http://schemas.microsoft.com/office/drawing/2016/5/12/chartex" xmlns:cx7="http://schemas.microsoft.com/office/drawing/2016/5/13/chartex" xmlns:cx8="http://schemas.microsoft.com/office/drawing/2016/5/14/chartex" xmlns:mc="http://schemas.openxmlformats.org/markup-compatibility/2006" xmlns:aink="http://schemas.microsoft.com/office/drawing/2016/ink" xmlns:am3d="http://schemas.microsoft.com/office/drawing/2017/model3d" xmlns:o="urn:schemas-microsoft-com:office:office" xmlns:r="http://schemas.openxmlformats.org/officeDocument/2006/relationships" xmlns:m="http://schemas.openxmlformats.org/officeDocument/2006/math" xmlns:v="urn:schemas-microsoft-com:vml" xmlns:wp14="http://schemas.microsoft.com/office/word/2010/wordprocessingDrawing" xmlns:wp="http://schemas.openxmlformats.org/drawingml/2006/wordprocessingDrawing" xmlns:w10="urn:schemas-microsoft-com:office:word" xmlns:w="http://schemas.openxmlformats.org/wordprocessingml/2006/main" xmlns:w14="http://schemas.microsoft.com/office/word/2010/wordml" xmlns:w15="http://schemas.microsoft.com/office/word/2012/wordml" xmlns:w16cex="http://schemas.microsoft.com/office/word/2018/wordml/cex" xmlns:w16cid="http://schemas.microsoft.com/office/word/2016/wordml/cid" xmlns:w16="http://schemas.microsoft.com/office/word/2018/wordml" xmlns:w16sdtdh="http://schemas.microsoft.com/office/word/2020/wordml/sdtdatahash" xmlns:w16se="http://schemas.microsoft.com/office/word/2015/wordml/symex" xmlns:wpg="http://schemas.microsoft.com/office/word/2010/wordprocessingGroup" xmlns:wpi="http://schemas.microsoft.com/office/word/2010/wordprocessingInk" xmlns:wne="http://schemas.microsoft.com/office/word/2006/wordml" xmlns:wps="http://schemas.microsoft.com/office/word/2010/wordprocessingShape" mc:Ignorable="w14 w15 w16se w16cid w16 w16cex w16sdtdh wp14">
+<w:footnotes xmlns:wpc="http://schemas.microsoft.com/office/word/2010/wordprocessingCanvas" xmlns:cx="http://schemas.microsoft.com/office/drawing/2014/chartex" xmlns:cx1="http://schemas.microsoft.com/office/drawing/2015/9/8/chartex" xmlns:cx2="http://schemas.microsoft.com/office/drawing/2015/10/21/chartex" xmlns:cx3="http://schemas.microsoft.com/office/drawing/2016/5/9/chartex" xmlns:cx4="http://schemas.microsoft.com/office/drawing/2016/5/10/chartex" xmlns:cx5="http://schemas.microsoft.com/office/drawing/2016/5/11/chartex" xmlns:cx6="http://schemas.microsoft.com/office/drawing/2016/5/12/chartex" xmlns:cx7="http://schemas.microsoft.com/office/drawing/2016/5/13/chartex" xmlns:cx8="http://schemas.microsoft.com/office/drawing/2016/5/14/chartex" xmlns:mc="http://schemas.openxmlformats.org/markup-compatibility/2006" xmlns:aink="http://schemas.microsoft.com/office/drawing/2016/ink" xmlns:am3d="http://schemas.microsoft.com/office/drawing/2017/model3d" xmlns:o="urn:schemas-microsoft-com:office:office" xmlns:oel="http://schemas.microsoft.com/office/2019/extlst" xmlns:r="http://schemas.openxmlformats.org/officeDocument/2006/relationships" xmlns:m="http://schemas.openxmlformats.org/officeDocument/2006/math" xmlns:v="urn:schemas-microsoft-com:vml" xmlns:wp14="http://schemas.microsoft.com/office/word/2010/wordprocessingDrawing" xmlns:wp="http://schemas.openxmlformats.org/drawingml/2006/wordprocessingDrawing" xmlns:w10="urn:schemas-microsoft-com:office:word" xmlns:w="http://schemas.openxmlformats.org/wordprocessingml/2006/main" xmlns:w14="http://schemas.microsoft.com/office/word/2010/wordml" xmlns:w15="http://schemas.microsoft.com/office/word/2012/wordml" xmlns:w16cex="http://schemas.microsoft.com/office/word/2018/wordml/cex" xmlns:w16cid="http://schemas.microsoft.com/office/word/2016/wordml/cid" xmlns:w16="http://schemas.microsoft.com/office/word/2018/wordml" xmlns:w16sdtdh="http://schemas.microsoft.com/office/word/2020/wordml/sdtdatahash" xmlns:w16se="http://schemas.microsoft.com/office/word/2015/wordml/symex" xmlns:wpg="http://schemas.microsoft.com/office/word/2010/wordprocessingGroup" xmlns:wpi="http://schemas.microsoft.com/office/word/2010/wordprocessingInk" xmlns:wne="http://schemas.microsoft.com/office/word/2006/wordml" xmlns:wps="http://schemas.microsoft.com/office/word/2010/wordprocessingShape" mc:Ignorable="w14 w15 w16se w16cid w16 w16cex w16sdtdh wp14">
   <w:footnote w:type="separator" w:id="-1">
     <w:p>
       <w:pPr>
@@ -22074,15 +21987,7 @@
         <w:footnoteRef/>
       </w:r>
       <w:r>
-        <w:t xml:space="preserve"> Functions Marked as “MODIFY” need to be modified before the Serendipity App can be deployed, some things needed to be hardcoded </w:t>
-      </w:r>
-      <w:proofErr w:type="gramStart"/>
-      <w:r>
-        <w:t>in order for</w:t>
-      </w:r>
-      <w:proofErr w:type="gramEnd"/>
-      <w:r>
-        <w:t xml:space="preserve"> them to work</w:t>
+        <w:t xml:space="preserve"> Functions Marked as “MODIFY” need to be modified before the Serendipity App can be deployed, some things needed to be hardcoded in order for them to work</w:t>
       </w:r>
     </w:p>
   </w:footnote>
@@ -22090,7 +21995,7 @@
 </file>
 
 <file path=word/numbering.xml><?xml version="1.0" encoding="utf-8"?>
-<w:numbering xmlns:wpc="http://schemas.microsoft.com/office/word/2010/wordprocessingCanvas" xmlns:cx="http://schemas.microsoft.com/office/drawing/2014/chartex" xmlns:cx1="http://schemas.microsoft.com/office/drawing/2015/9/8/chartex" xmlns:cx2="http://schemas.microsoft.com/office/drawing/2015/10/21/chartex" xmlns:cx3="http://schemas.microsoft.com/office/drawing/2016/5/9/chartex" xmlns:cx4="http://schemas.microsoft.com/office/drawing/2016/5/10/chartex" xmlns:cx5="http://schemas.microsoft.com/office/drawing/2016/5/11/chartex" xmlns:cx6="http://schemas.microsoft.com/office/drawing/2016/5/12/chartex" xmlns:cx7="http://schemas.microsoft.com/office/drawing/2016/5/13/chartex" xmlns:cx8="http://schemas.microsoft.com/office/drawing/2016/5/14/chartex" xmlns:mc="http://schemas.openxmlformats.org/markup-compatibility/2006" xmlns:aink="http://schemas.microsoft.com/office/drawing/2016/ink" xmlns:am3d="http://schemas.microsoft.com/office/drawing/2017/model3d" xmlns:o="urn:schemas-microsoft-com:office:office" xmlns:r="http://schemas.openxmlformats.org/officeDocument/2006/relationships" xmlns:m="http://schemas.openxmlformats.org/officeDocument/2006/math" xmlns:v="urn:schemas-microsoft-com:vml" xmlns:wp14="http://schemas.microsoft.com/office/word/2010/wordprocessingDrawing" xmlns:wp="http://schemas.openxmlformats.org/drawingml/2006/wordprocessingDrawing" xmlns:w10="urn:schemas-microsoft-com:office:word" xmlns:w="http://schemas.openxmlformats.org/wordprocessingml/2006/main" xmlns:w14="http://schemas.microsoft.com/office/word/2010/wordml" xmlns:w15="http://schemas.microsoft.com/office/word/2012/wordml" xmlns:w16cex="http://schemas.microsoft.com/office/word/2018/wordml/cex" xmlns:w16cid="http://schemas.microsoft.com/office/word/2016/wordml/cid" xmlns:w16="http://schemas.microsoft.com/office/word/2018/wordml" xmlns:w16sdtdh="http://schemas.microsoft.com/office/word/2020/wordml/sdtdatahash" xmlns:w16se="http://schemas.microsoft.com/office/word/2015/wordml/symex" xmlns:wpg="http://schemas.microsoft.com/office/word/2010/wordprocessingGroup" xmlns:wpi="http://schemas.microsoft.com/office/word/2010/wordprocessingInk" xmlns:wne="http://schemas.microsoft.com/office/word/2006/wordml" xmlns:wps="http://schemas.microsoft.com/office/word/2010/wordprocessingShape" mc:Ignorable="w14 w15 w16se w16cid w16 w16cex w16sdtdh wp14">
+<w:numbering xmlns:wpc="http://schemas.microsoft.com/office/word/2010/wordprocessingCanvas" xmlns:cx="http://schemas.microsoft.com/office/drawing/2014/chartex" xmlns:cx1="http://schemas.microsoft.com/office/drawing/2015/9/8/chartex" xmlns:cx2="http://schemas.microsoft.com/office/drawing/2015/10/21/chartex" xmlns:cx3="http://schemas.microsoft.com/office/drawing/2016/5/9/chartex" xmlns:cx4="http://schemas.microsoft.com/office/drawing/2016/5/10/chartex" xmlns:cx5="http://schemas.microsoft.com/office/drawing/2016/5/11/chartex" xmlns:cx6="http://schemas.microsoft.com/office/drawing/2016/5/12/chartex" xmlns:cx7="http://schemas.microsoft.com/office/drawing/2016/5/13/chartex" xmlns:cx8="http://schemas.microsoft.com/office/drawing/2016/5/14/chartex" xmlns:mc="http://schemas.openxmlformats.org/markup-compatibility/2006" xmlns:aink="http://schemas.microsoft.com/office/drawing/2016/ink" xmlns:am3d="http://schemas.microsoft.com/office/drawing/2017/model3d" xmlns:o="urn:schemas-microsoft-com:office:office" xmlns:oel="http://schemas.microsoft.com/office/2019/extlst" xmlns:r="http://schemas.openxmlformats.org/officeDocument/2006/relationships" xmlns:m="http://schemas.openxmlformats.org/officeDocument/2006/math" xmlns:v="urn:schemas-microsoft-com:vml" xmlns:wp14="http://schemas.microsoft.com/office/word/2010/wordprocessingDrawing" xmlns:wp="http://schemas.openxmlformats.org/drawingml/2006/wordprocessingDrawing" xmlns:w10="urn:schemas-microsoft-com:office:word" xmlns:w="http://schemas.openxmlformats.org/wordprocessingml/2006/main" xmlns:w14="http://schemas.microsoft.com/office/word/2010/wordml" xmlns:w15="http://schemas.microsoft.com/office/word/2012/wordml" xmlns:w16cex="http://schemas.microsoft.com/office/word/2018/wordml/cex" xmlns:w16cid="http://schemas.microsoft.com/office/word/2016/wordml/cid" xmlns:w16="http://schemas.microsoft.com/office/word/2018/wordml" xmlns:w16sdtdh="http://schemas.microsoft.com/office/word/2020/wordml/sdtdatahash" xmlns:w16se="http://schemas.microsoft.com/office/word/2015/wordml/symex" xmlns:wpg="http://schemas.microsoft.com/office/word/2010/wordprocessingGroup" xmlns:wpi="http://schemas.microsoft.com/office/word/2010/wordprocessingInk" xmlns:wne="http://schemas.microsoft.com/office/word/2006/wordml" xmlns:wps="http://schemas.microsoft.com/office/word/2010/wordprocessingShape" mc:Ignorable="w14 w15 w16se w16cid w16 w16cex w16sdtdh wp14">
   <w:abstractNum w:abstractNumId="0" w15:restartNumberingAfterBreak="0">
     <w:nsid w:val="0E033FB7"/>
     <w:multiLevelType w:val="hybridMultilevel"/>
@@ -23556,55 +23461,55 @@
       </w:pPr>
     </w:lvl>
   </w:abstractNum>
-  <w:num w:numId="1">
+  <w:num w:numId="1" w16cid:durableId="2114131852">
     <w:abstractNumId w:val="8"/>
   </w:num>
-  <w:num w:numId="2">
+  <w:num w:numId="2" w16cid:durableId="247737867">
     <w:abstractNumId w:val="2"/>
   </w:num>
-  <w:num w:numId="3">
+  <w:num w:numId="3" w16cid:durableId="929849382">
     <w:abstractNumId w:val="4"/>
   </w:num>
-  <w:num w:numId="4">
+  <w:num w:numId="4" w16cid:durableId="1972511695">
     <w:abstractNumId w:val="1"/>
   </w:num>
-  <w:num w:numId="5">
+  <w:num w:numId="5" w16cid:durableId="326330456">
     <w:abstractNumId w:val="6"/>
   </w:num>
-  <w:num w:numId="6">
+  <w:num w:numId="6" w16cid:durableId="966469359">
     <w:abstractNumId w:val="5"/>
   </w:num>
-  <w:num w:numId="7">
+  <w:num w:numId="7" w16cid:durableId="274748260">
     <w:abstractNumId w:val="13"/>
   </w:num>
-  <w:num w:numId="8">
+  <w:num w:numId="8" w16cid:durableId="1849906184">
     <w:abstractNumId w:val="12"/>
   </w:num>
-  <w:num w:numId="9">
+  <w:num w:numId="9" w16cid:durableId="1602955787">
     <w:abstractNumId w:val="14"/>
   </w:num>
-  <w:num w:numId="10">
+  <w:num w:numId="10" w16cid:durableId="337124299">
     <w:abstractNumId w:val="15"/>
   </w:num>
-  <w:num w:numId="11">
+  <w:num w:numId="11" w16cid:durableId="571084285">
     <w:abstractNumId w:val="0"/>
   </w:num>
-  <w:num w:numId="12">
+  <w:num w:numId="12" w16cid:durableId="647440503">
     <w:abstractNumId w:val="10"/>
   </w:num>
-  <w:num w:numId="13">
+  <w:num w:numId="13" w16cid:durableId="1386031184">
     <w:abstractNumId w:val="9"/>
   </w:num>
-  <w:num w:numId="14">
+  <w:num w:numId="14" w16cid:durableId="309332195">
     <w:abstractNumId w:val="16"/>
   </w:num>
-  <w:num w:numId="15">
+  <w:num w:numId="15" w16cid:durableId="743717740">
     <w:abstractNumId w:val="3"/>
   </w:num>
-  <w:num w:numId="16">
+  <w:num w:numId="16" w16cid:durableId="452795148">
     <w:abstractNumId w:val="7"/>
   </w:num>
-  <w:num w:numId="17">
+  <w:num w:numId="17" w16cid:durableId="471824234">
     <w:abstractNumId w:val="11"/>
   </w:num>
 </w:numbering>

</xml_diff>